<commit_message>
Add files before eject
</commit_message>
<xml_diff>
--- a/Mock up.docx
+++ b/Mock up.docx
@@ -188,31 +188,100 @@
         </w:rPr>
         <w:t>. If the user has an image of the object that they wanted, they can add to the table of keys/values</w:t>
       </w:r>
+      <w:r>
+        <w:rPr>
+          <w:lang w:val="en-US"/>
+        </w:rPr>
+        <w:t xml:space="preserve">. </w:t>
+      </w:r>
+      <w:r>
+        <w:rPr>
+          <w:lang w:val="en-US"/>
+        </w:rPr>
+        <w:t xml:space="preserve">These point/area will be visible as other object in the model and only disappeared after the developer has finish modeling the new object according to </w:t>
+      </w:r>
+      <w:r>
+        <w:rPr>
+          <w:lang w:val="en-US"/>
+        </w:rPr>
+        <w:t>users</w:t>
+      </w:r>
+      <w:r>
+        <w:rPr>
+          <w:lang w:val="en-US"/>
+        </w:rPr>
+        <w:t xml:space="preserve"> desired.</w:t>
+      </w:r>
+    </w:p>
+    <w:p>
+      <w:pPr>
+        <w:rPr>
+          <w:lang w:val="en-US"/>
+        </w:rPr>
+      </w:pPr>
+      <w:r>
+        <w:rPr>
+          <w:noProof/>
+          <w:lang w:eastAsia="fi-FI"/>
+        </w:rPr>
+        <w:lastRenderedPageBreak/>
+        <w:drawing>
+          <wp:inline distT="0" distB="0" distL="0" distR="0" wp14:anchorId="06FC730E" wp14:editId="13202B07">
+            <wp:extent cx="6120130" cy="4269105"/>
+            <wp:effectExtent l="0" t="0" r="0" b="0"/>
+            <wp:docPr id="3" name="Picture 3"/>
+            <wp:cNvGraphicFramePr>
+              <a:graphicFrameLocks xmlns:a="http://schemas.openxmlformats.org/drawingml/2006/main" noChangeAspect="1"/>
+            </wp:cNvGraphicFramePr>
+            <a:graphic xmlns:a="http://schemas.openxmlformats.org/drawingml/2006/main">
+              <a:graphicData uri="http://schemas.openxmlformats.org/drawingml/2006/picture">
+                <pic:pic xmlns:pic="http://schemas.openxmlformats.org/drawingml/2006/picture">
+                  <pic:nvPicPr>
+                    <pic:cNvPr id="1" name=""/>
+                    <pic:cNvPicPr/>
+                  </pic:nvPicPr>
+                  <pic:blipFill>
+                    <a:blip r:embed="rId7"/>
+                    <a:stretch>
+                      <a:fillRect/>
+                    </a:stretch>
+                  </pic:blipFill>
+                  <pic:spPr>
+                    <a:xfrm>
+                      <a:off x="0" y="0"/>
+                      <a:ext cx="6120130" cy="4269105"/>
+                    </a:xfrm>
+                    <a:prstGeom prst="rect">
+                      <a:avLst/>
+                    </a:prstGeom>
+                  </pic:spPr>
+                </pic:pic>
+              </a:graphicData>
+            </a:graphic>
+          </wp:inline>
+        </w:drawing>
+      </w:r>
+    </w:p>
+    <w:p>
+      <w:pPr>
+        <w:rPr>
+          <w:lang w:val="en-US"/>
+        </w:rPr>
+      </w:pPr>
       <w:bookmarkStart w:id="0" w:name="_GoBack"/>
       <w:bookmarkEnd w:id="0"/>
-      <w:r>
-        <w:rPr>
-          <w:lang w:val="en-US"/>
-        </w:rPr>
-        <w:t xml:space="preserve">. </w:t>
-      </w:r>
-      <w:r>
-        <w:rPr>
-          <w:lang w:val="en-US"/>
-        </w:rPr>
-        <w:t xml:space="preserve">These point/area will be visible as other object in the model and only disappeared after the developer has finish modeling the new object according to </w:t>
-      </w:r>
-      <w:r>
-        <w:rPr>
-          <w:lang w:val="en-US"/>
-        </w:rPr>
-        <w:t>users</w:t>
-      </w:r>
-      <w:r>
-        <w:rPr>
-          <w:lang w:val="en-US"/>
-        </w:rPr>
-        <w:t xml:space="preserve"> desired.</w:t>
+    </w:p>
+    <w:p>
+      <w:pPr>
+        <w:rPr>
+          <w:lang w:val="en-US"/>
+        </w:rPr>
+      </w:pPr>
+      <w:r>
+        <w:rPr>
+          <w:lang w:val="en-US"/>
+        </w:rPr>
+        <w:t xml:space="preserve">After the change has been submitted, the point/area will change its status to pending, which will show on the point/area when the users hover mouse over it. The point/area will still be clickable to show the table of keys/values. </w:t>
       </w:r>
     </w:p>
     <w:p>
@@ -238,7 +307,7 @@
                     <pic:cNvPicPr/>
                   </pic:nvPicPr>
                   <pic:blipFill>
-                    <a:blip r:embed="rId7"/>
+                    <a:blip r:embed="rId8"/>
                     <a:stretch>
                       <a:fillRect/>
                     </a:stretch>

</xml_diff>